<commit_message>
Updated CG Question Bank File
Added 10 more questions to the list
</commit_message>
<xml_diff>
--- a/Computer Graphics Question Bank.docx
+++ b/Computer Graphics Question Bank.docx
@@ -610,6 +610,161 @@
       </w:r>
       <w:r>
         <w:t>clockwise by an angle of45°. Find the rotation matrix and the resultant point</w:t>
+      </w:r>
+    </w:p>
+    <w:p>
+      <w:pPr>
+        <w:pStyle w:val="ListParagraph"/>
+        <w:numPr>
+          <w:ilvl w:val="0"/>
+          <w:numId w:val="1"/>
+        </w:numPr>
+        <w:spacing w:after="0" w:line="240" w:lineRule="auto"/>
+      </w:pPr>
+      <w:r>
+        <w:t>Name any three font editing tools.</w:t>
+      </w:r>
+    </w:p>
+    <w:p>
+      <w:pPr>
+        <w:pStyle w:val="ListParagraph"/>
+        <w:numPr>
+          <w:ilvl w:val="0"/>
+          <w:numId w:val="1"/>
+        </w:numPr>
+        <w:spacing w:after="0" w:line="240" w:lineRule="auto"/>
+      </w:pPr>
+      <w:r>
+        <w:t>Differentiate serif and sans serif fonts.</w:t>
+      </w:r>
+    </w:p>
+    <w:p>
+      <w:pPr>
+        <w:pStyle w:val="ListParagraph"/>
+        <w:numPr>
+          <w:ilvl w:val="0"/>
+          <w:numId w:val="1"/>
+        </w:numPr>
+        <w:spacing w:after="0" w:line="240" w:lineRule="auto"/>
+      </w:pPr>
+      <w:r>
+        <w:t>Distinguish between window port &amp; view port?</w:t>
+      </w:r>
+    </w:p>
+    <w:p>
+      <w:pPr>
+        <w:pStyle w:val="ListParagraph"/>
+        <w:numPr>
+          <w:ilvl w:val="0"/>
+          <w:numId w:val="1"/>
+        </w:numPr>
+        <w:spacing w:after="0" w:line="240" w:lineRule="auto"/>
+      </w:pPr>
+      <w:r>
+        <w:t>Define clipping?</w:t>
+      </w:r>
+    </w:p>
+    <w:p>
+      <w:pPr>
+        <w:pStyle w:val="ListParagraph"/>
+        <w:numPr>
+          <w:ilvl w:val="0"/>
+          <w:numId w:val="1"/>
+        </w:numPr>
+        <w:spacing w:after="0" w:line="240" w:lineRule="auto"/>
+      </w:pPr>
+      <w:r>
+        <w:t>What is the need of homogeneous coordinates?</w:t>
+      </w:r>
+    </w:p>
+    <w:p>
+      <w:pPr>
+        <w:pStyle w:val="ListParagraph"/>
+        <w:numPr>
+          <w:ilvl w:val="0"/>
+          <w:numId w:val="1"/>
+        </w:numPr>
+        <w:spacing w:after="0" w:line="240" w:lineRule="auto"/>
+      </w:pPr>
+      <w:r>
+        <w:t>Distinguish between uniform scaling and differential</w:t>
+      </w:r>
+      <w:r>
+        <w:t xml:space="preserve"> </w:t>
+      </w:r>
+      <w:r>
+        <w:t>scaling?</w:t>
+      </w:r>
+    </w:p>
+    <w:p>
+      <w:pPr>
+        <w:pStyle w:val="ListParagraph"/>
+        <w:numPr>
+          <w:ilvl w:val="0"/>
+          <w:numId w:val="1"/>
+        </w:numPr>
+        <w:spacing w:after="0" w:line="240" w:lineRule="auto"/>
+      </w:pPr>
+      <w:r>
+        <w:t>What is fixed point scaling?</w:t>
+      </w:r>
+    </w:p>
+    <w:p>
+      <w:pPr>
+        <w:pStyle w:val="ListParagraph"/>
+        <w:numPr>
+          <w:ilvl w:val="0"/>
+          <w:numId w:val="1"/>
+        </w:numPr>
+        <w:spacing w:after="0" w:line="240" w:lineRule="auto"/>
+      </w:pPr>
+      <w:r>
+        <w:t>What is Bezier Basis Function?</w:t>
+      </w:r>
+    </w:p>
+    <w:p>
+      <w:pPr>
+        <w:pStyle w:val="ListParagraph"/>
+        <w:numPr>
+          <w:ilvl w:val="0"/>
+          <w:numId w:val="1"/>
+        </w:numPr>
+        <w:spacing w:after="0" w:line="240" w:lineRule="auto"/>
+      </w:pPr>
+      <w:r>
+        <w:t xml:space="preserve">What is surface </w:t>
+      </w:r>
+      <w:proofErr w:type="gramStart"/>
+      <w:r>
+        <w:t>patch</w:t>
+      </w:r>
+      <w:r>
+        <w:t>.</w:t>
+      </w:r>
+      <w:proofErr w:type="gramEnd"/>
+    </w:p>
+    <w:p>
+      <w:pPr>
+        <w:pStyle w:val="ListParagraph"/>
+        <w:numPr>
+          <w:ilvl w:val="0"/>
+          <w:numId w:val="1"/>
+        </w:numPr>
+        <w:spacing w:after="0" w:line="240" w:lineRule="auto"/>
+      </w:pPr>
+      <w:r>
+        <w:t>Define B-</w:t>
+      </w:r>
+      <w:proofErr w:type="spellStart"/>
+      <w:r>
+        <w:t>Spline</w:t>
+      </w:r>
+      <w:proofErr w:type="spellEnd"/>
+      <w:r>
+        <w:t xml:space="preserve"> curve?</w:t>
+      </w:r>
+      <w:r>
+        <w:t xml:space="preserve"> </w:t>
       </w:r>
     </w:p>
     <w:sectPr>

</xml_diff>